<commit_message>
Version up 1.3.1 Added test to compare performance of docx4j variables replacement and MVEL2 evaluations. Improved templates engine. Amended README.md.
</commit_message>
<xml_diff>
--- a/temp/docxOut/merged_result.docx
+++ b/temp/docxOut/merged_result.docx
@@ -2,7 +2,7 @@
 <file path=word/document.xml><?xml version="1.0" encoding="utf-8"?>
 <w:document xmlns:w="http://schemas.openxmlformats.org/wordprocessingml/2006/main" xmlns:m="http://schemas.openxmlformats.org/officeDocument/2006/math" xmlns:w14="http://schemas.microsoft.com/office/word/2010/wordml" xmlns:r="http://schemas.openxmlformats.org/officeDocument/2006/relationships" xmlns:wp="http://schemas.openxmlformats.org/drawingml/2006/wordprocessingDrawing" xmlns:a="http://schemas.openxmlformats.org/drawingml/2006/main" xmlns:wp14="http://schemas.microsoft.com/office/word/2010/wordprocessingDrawing" xmlns:w15="http://schemas.microsoft.com/office/word/2012/wordml" xmlns:mc="http://schemas.openxmlformats.org/markup-compatibility/2006" xmlns:a14="http://schemas.microsoft.com/office/drawing/2010/main" xmlns:sl="http://schemas.openxmlformats.org/schemaLibrary/2006/main" xmlns:wne="http://schemas.microsoft.com/office/word/2006/wordml" xmlns:c="http://schemas.openxmlformats.org/drawingml/2006/chart" xmlns:cdr="http://schemas.openxmlformats.org/drawingml/2006/chartDrawing" xmlns:c14="http://schemas.microsoft.com/office/drawing/2007/8/2/chart" xmlns:dgm="http://schemas.openxmlformats.org/drawingml/2006/diagram" xmlns:pic="http://schemas.openxmlformats.org/drawingml/2006/picture" xmlns:xdr="http://schemas.openxmlformats.org/drawingml/2006/spreadsheetDrawing" xmlns:dsp="http://schemas.microsoft.com/office/drawing/2008/diagram" xmlns:xvml="urn:schemas-microsoft-com:office:excel" xmlns:o="urn:schemas-microsoft-com:office:office" xmlns:v="urn:schemas-microsoft-com:vml" xmlns:w10="urn:schemas-microsoft-com:office:word" xmlns:pvml="urn:schemas-microsoft-com:office:powerpoint" xmlns:cppr="http://schemas.microsoft.com/office/2006/coverPageProps" xmlns:odx="http://opendope.org/xpaths" xmlns:odc="http://opendope.org/conditions" xmlns:odq="http://opendope.org/questions" xmlns:oda="http://opendope.org/answers" xmlns:odi="http://opendope.org/components" xmlns:odgm="http://opendope.org/SmartArt/DataHierarchy" xmlns:b="http://schemas.openxmlformats.org/officeDocument/2006/bibliography" xmlns:msink="http://schemas.microsoft.com/ink/2010/main" xmlns:cdr14="http://schemas.microsoft.com/office/drawing/2010/chartDrawing" xmlns:c15="http://schemas.microsoft.com/office/drawing/2012/chart" xmlns:cs="http://schemas.microsoft.com/office/drawing/2012/chartStyle" xmlns:ns38="http://www.w3.org/1998/Math/MathML" xmlns:ns39="http://www.w3.org/2003/InkML" xmlns:a13cmd="http://schemas.microsoft.com/office/drawing/2013/main/command" xmlns:cx="http://schemas.microsoft.com/office/drawing/2014/chartex" xmlns:c16="http://schemas.microsoft.com/office/drawing/2014/chart" xmlns:dgm1611="http://schemas.microsoft.com/office/drawing/2016/11/diagram" xmlns:c173="http://schemas.microsoft.com/office/drawing/2017/03/chart" xmlns:am3d="http://schemas.microsoft.com/office/drawing/2017/model3d" xmlns:an18="http://schemas.microsoft.com/office/drawing/2018/animation" xmlns:anam3d="http://schemas.microsoft.com/office/drawing/2018/animation/model3d" xmlns:iact="http://schemas.microsoft.com/office/powerpoint/2014/inkAction" xmlns:thm15="http://schemas.microsoft.com/office/thememl/2012/main" xmlns:wps="http://schemas.microsoft.com/office/word/2010/wordprocessingShape" xmlns:wpc="http://schemas.microsoft.com/office/word/2010/wordprocessingCanvas" xmlns:wpg="http://schemas.microsoft.com/office/word/2010/wordprocessingGroup" xmlns:w16se="http://schemas.microsoft.com/office/word/2015/wordml/symex" xmlns:w16cid="http://schemas.microsoft.com/office/word/2016/wordml/cid" xmlns:wetp="http://schemas.microsoft.com/office/webextensions/taskpanes/2010/11" xmlns:we="http://schemas.microsoft.com/office/webextensions/webextension/2010/11" xmlns:comp="http://schemas.openxmlformats.org/drawingml/2006/compatibility" xmlns:lc="http://schemas.openxmlformats.org/drawingml/2006/lockedCanvas" xmlns:dgm14="http://schemas.microsoft.com/office/drawing/2010/diagram" xmlns:a15="http://schemas.microsoft.com/office/drawing/2012/main" xmlns:pic14="http://schemas.microsoft.com/office/drawing/2010/picture" xmlns:c16ac="http://schemas.microsoft.com/office/drawing/2014/chart/ac" xmlns:a16="http://schemas.microsoft.com/office/drawing/2014/main" xmlns:a1611="http://schemas.microsoft.com/office/drawing/2016/11/main" xmlns:dgm1612="http://schemas.microsoft.com/office/drawing/2016/12/diagram" xmlns:a16svg="http://schemas.microsoft.com/office/drawing/2016/SVG/main" xmlns:adec="http://schemas.microsoft.com/office/drawing/2017/decorative" xmlns:a18hc="http://schemas.microsoft.com/office/drawing/2018/hyperlinkcolor" xmlns:wp15="http://schemas.microsoft.com/office/word/2012/wordprocessingDrawing" mc:Ignorable="w14 wp14 w15">
   <w:body>
-    <!-- Modified by docx4j 11.5.4 (Apache licensed) using REFERENCE JAXB in Amazon.com Inc. Java 17.0.16 on Windows 10 -->
+    <!-- Created by docx4j 11.5.5 (Apache licensed) using REFERENCE JAXB in Amazon.com Inc. Java 17.0.16 on Mac OS X -->
     <w:p>
       <w:pPr>
         <w:pStyle w:val="Normal"/>
@@ -53,7 +53,7 @@
 </file>
 
 <file path=word/styles.xml><?xml version="1.0" encoding="utf-8"?>
-<w:styles xmlns:w="http://schemas.openxmlformats.org/wordprocessingml/2006/main" xmlns:w14="http://schemas.microsoft.com/office/word/2010/wordml" xmlns:mc="http://schemas.openxmlformats.org/markup-compatibility/2006" mc:Ignorable="w14">
+<w:styles xmlns:w="http://schemas.openxmlformats.org/wordprocessingml/2006/main" xmlns:m="http://schemas.openxmlformats.org/officeDocument/2006/math" xmlns:w14="http://schemas.microsoft.com/office/word/2010/wordml" xmlns:r="http://schemas.openxmlformats.org/officeDocument/2006/relationships" xmlns:wp="http://schemas.openxmlformats.org/drawingml/2006/wordprocessingDrawing" xmlns:a="http://schemas.openxmlformats.org/drawingml/2006/main" xmlns:wp14="http://schemas.microsoft.com/office/word/2010/wordprocessingDrawing" xmlns:w15="http://schemas.microsoft.com/office/word/2012/wordml" xmlns:mc="http://schemas.openxmlformats.org/markup-compatibility/2006" xmlns:a14="http://schemas.microsoft.com/office/drawing/2010/main" xmlns:sl="http://schemas.openxmlformats.org/schemaLibrary/2006/main" xmlns:wne="http://schemas.microsoft.com/office/word/2006/wordml" xmlns:c="http://schemas.openxmlformats.org/drawingml/2006/chart" xmlns:cdr="http://schemas.openxmlformats.org/drawingml/2006/chartDrawing" xmlns:c14="http://schemas.microsoft.com/office/drawing/2007/8/2/chart" xmlns:dgm="http://schemas.openxmlformats.org/drawingml/2006/diagram" xmlns:pic="http://schemas.openxmlformats.org/drawingml/2006/picture" xmlns:xdr="http://schemas.openxmlformats.org/drawingml/2006/spreadsheetDrawing" xmlns:dsp="http://schemas.microsoft.com/office/drawing/2008/diagram" xmlns:xvml="urn:schemas-microsoft-com:office:excel" xmlns:o="urn:schemas-microsoft-com:office:office" xmlns:v="urn:schemas-microsoft-com:vml" xmlns:w10="urn:schemas-microsoft-com:office:word" xmlns:pvml="urn:schemas-microsoft-com:office:powerpoint" xmlns:cppr="http://schemas.microsoft.com/office/2006/coverPageProps" xmlns:odx="http://opendope.org/xpaths" xmlns:odc="http://opendope.org/conditions" xmlns:odq="http://opendope.org/questions" xmlns:oda="http://opendope.org/answers" xmlns:odi="http://opendope.org/components" xmlns:odgm="http://opendope.org/SmartArt/DataHierarchy" xmlns:b="http://schemas.openxmlformats.org/officeDocument/2006/bibliography" xmlns:msink="http://schemas.microsoft.com/ink/2010/main" xmlns:cdr14="http://schemas.microsoft.com/office/drawing/2010/chartDrawing" xmlns:c15="http://schemas.microsoft.com/office/drawing/2012/chart" xmlns:cs="http://schemas.microsoft.com/office/drawing/2012/chartStyle" xmlns:ns38="http://www.w3.org/1998/Math/MathML" xmlns:ns39="http://www.w3.org/2003/InkML" xmlns:a13cmd="http://schemas.microsoft.com/office/drawing/2013/main/command" xmlns:cx="http://schemas.microsoft.com/office/drawing/2014/chartex" xmlns:c16="http://schemas.microsoft.com/office/drawing/2014/chart" xmlns:dgm1611="http://schemas.microsoft.com/office/drawing/2016/11/diagram" xmlns:c173="http://schemas.microsoft.com/office/drawing/2017/03/chart" xmlns:am3d="http://schemas.microsoft.com/office/drawing/2017/model3d" xmlns:an18="http://schemas.microsoft.com/office/drawing/2018/animation" xmlns:anam3d="http://schemas.microsoft.com/office/drawing/2018/animation/model3d" xmlns:iact="http://schemas.microsoft.com/office/powerpoint/2014/inkAction" xmlns:thm15="http://schemas.microsoft.com/office/thememl/2012/main" xmlns:wps="http://schemas.microsoft.com/office/word/2010/wordprocessingShape" xmlns:wpc="http://schemas.microsoft.com/office/word/2010/wordprocessingCanvas" xmlns:wpg="http://schemas.microsoft.com/office/word/2010/wordprocessingGroup" xmlns:w16se="http://schemas.microsoft.com/office/word/2015/wordml/symex" xmlns:w16cid="http://schemas.microsoft.com/office/word/2016/wordml/cid" xmlns:wetp="http://schemas.microsoft.com/office/webextensions/taskpanes/2010/11" xmlns:we="http://schemas.microsoft.com/office/webextensions/webextension/2010/11" xmlns:comp="http://schemas.openxmlformats.org/drawingml/2006/compatibility" xmlns:lc="http://schemas.openxmlformats.org/drawingml/2006/lockedCanvas" xmlns:dgm14="http://schemas.microsoft.com/office/drawing/2010/diagram" xmlns:a15="http://schemas.microsoft.com/office/drawing/2012/main" xmlns:pic14="http://schemas.microsoft.com/office/drawing/2010/picture" xmlns:c16ac="http://schemas.microsoft.com/office/drawing/2014/chart/ac" xmlns:a16="http://schemas.microsoft.com/office/drawing/2014/main" xmlns:a1611="http://schemas.microsoft.com/office/drawing/2016/11/main" xmlns:dgm1612="http://schemas.microsoft.com/office/drawing/2016/12/diagram" xmlns:a16svg="http://schemas.microsoft.com/office/drawing/2016/SVG/main" xmlns:adec="http://schemas.microsoft.com/office/drawing/2017/decorative" xmlns:a18hc="http://schemas.microsoft.com/office/drawing/2018/hyperlinkcolor" xmlns:wp15="http://schemas.microsoft.com/office/word/2012/wordprocessingDrawing" mc:Ignorable="w14">
   <w:docDefaults>
     <w:rPrDefault>
       <w:rPr>
@@ -76,7 +76,7 @@
     <w:pPr>
       <w:widowControl/>
       <w:suppressAutoHyphens w:val="true"/>
-      <w:bidi w:val="0"/>
+      <w:bidi w:val="false"/>
       <w:spacing w:before="0" w:after="0"/>
       <w:jc w:val="start"/>
     </w:pPr>
@@ -108,7 +108,7 @@
     <w:name w:val="Body Text"/>
     <w:basedOn w:val="Normal"/>
     <w:pPr>
-      <w:spacing w:lineRule="auto" w:line="276" w:before="0" w:after="140"/>
+      <w:spacing w:before="0" w:after="140" w:line="276" w:lineRule="auto"/>
     </w:pPr>
     <w:rPr/>
   </w:style>
@@ -151,7 +151,7 @@
 </file>
 
 <file path=word/theme/theme1.xml><?xml version="1.0" encoding="utf-8"?>
-<a:theme xmlns:a="http://schemas.openxmlformats.org/drawingml/2006/main" xmlns:r="http://schemas.openxmlformats.org/officeDocument/2006/relationships" name="Office">
+<a:theme xmlns:w="http://schemas.openxmlformats.org/wordprocessingml/2006/main" xmlns:m="http://schemas.openxmlformats.org/officeDocument/2006/math" xmlns:w14="http://schemas.microsoft.com/office/word/2010/wordml" xmlns:r="http://schemas.openxmlformats.org/officeDocument/2006/relationships" xmlns:wp="http://schemas.openxmlformats.org/drawingml/2006/wordprocessingDrawing" xmlns:a="http://schemas.openxmlformats.org/drawingml/2006/main" xmlns:wp14="http://schemas.microsoft.com/office/word/2010/wordprocessingDrawing" xmlns:w15="http://schemas.microsoft.com/office/word/2012/wordml" xmlns:mc="http://schemas.openxmlformats.org/markup-compatibility/2006" xmlns:a14="http://schemas.microsoft.com/office/drawing/2010/main" xmlns:sl="http://schemas.openxmlformats.org/schemaLibrary/2006/main" xmlns:wne="http://schemas.microsoft.com/office/word/2006/wordml" xmlns:c="http://schemas.openxmlformats.org/drawingml/2006/chart" xmlns:cdr="http://schemas.openxmlformats.org/drawingml/2006/chartDrawing" xmlns:c14="http://schemas.microsoft.com/office/drawing/2007/8/2/chart" xmlns:dgm="http://schemas.openxmlformats.org/drawingml/2006/diagram" xmlns:pic="http://schemas.openxmlformats.org/drawingml/2006/picture" xmlns:xdr="http://schemas.openxmlformats.org/drawingml/2006/spreadsheetDrawing" xmlns:dsp="http://schemas.microsoft.com/office/drawing/2008/diagram" xmlns:xvml="urn:schemas-microsoft-com:office:excel" xmlns:o="urn:schemas-microsoft-com:office:office" xmlns:v="urn:schemas-microsoft-com:vml" xmlns:w10="urn:schemas-microsoft-com:office:word" xmlns:pvml="urn:schemas-microsoft-com:office:powerpoint" xmlns:cppr="http://schemas.microsoft.com/office/2006/coverPageProps" xmlns:odx="http://opendope.org/xpaths" xmlns:odc="http://opendope.org/conditions" xmlns:odq="http://opendope.org/questions" xmlns:oda="http://opendope.org/answers" xmlns:odi="http://opendope.org/components" xmlns:odgm="http://opendope.org/SmartArt/DataHierarchy" xmlns:b="http://schemas.openxmlformats.org/officeDocument/2006/bibliography" xmlns:msink="http://schemas.microsoft.com/ink/2010/main" xmlns:cdr14="http://schemas.microsoft.com/office/drawing/2010/chartDrawing" xmlns:c15="http://schemas.microsoft.com/office/drawing/2012/chart" xmlns:cs="http://schemas.microsoft.com/office/drawing/2012/chartStyle" xmlns:ns38="http://www.w3.org/1998/Math/MathML" xmlns:ns39="http://www.w3.org/2003/InkML" xmlns:a13cmd="http://schemas.microsoft.com/office/drawing/2013/main/command" xmlns:cx="http://schemas.microsoft.com/office/drawing/2014/chartex" xmlns:c16="http://schemas.microsoft.com/office/drawing/2014/chart" xmlns:dgm1611="http://schemas.microsoft.com/office/drawing/2016/11/diagram" xmlns:c173="http://schemas.microsoft.com/office/drawing/2017/03/chart" xmlns:am3d="http://schemas.microsoft.com/office/drawing/2017/model3d" xmlns:an18="http://schemas.microsoft.com/office/drawing/2018/animation" xmlns:anam3d="http://schemas.microsoft.com/office/drawing/2018/animation/model3d" xmlns:iact="http://schemas.microsoft.com/office/powerpoint/2014/inkAction" xmlns:thm15="http://schemas.microsoft.com/office/thememl/2012/main" xmlns:wps="http://schemas.microsoft.com/office/word/2010/wordprocessingShape" xmlns:wpc="http://schemas.microsoft.com/office/word/2010/wordprocessingCanvas" xmlns:wpg="http://schemas.microsoft.com/office/word/2010/wordprocessingGroup" xmlns:w16se="http://schemas.microsoft.com/office/word/2015/wordml/symex" xmlns:w16cid="http://schemas.microsoft.com/office/word/2016/wordml/cid" xmlns:wetp="http://schemas.microsoft.com/office/webextensions/taskpanes/2010/11" xmlns:we="http://schemas.microsoft.com/office/webextensions/webextension/2010/11" xmlns:comp="http://schemas.openxmlformats.org/drawingml/2006/compatibility" xmlns:lc="http://schemas.openxmlformats.org/drawingml/2006/lockedCanvas" xmlns:dgm14="http://schemas.microsoft.com/office/drawing/2010/diagram" xmlns:a15="http://schemas.microsoft.com/office/drawing/2012/main" xmlns:pic14="http://schemas.microsoft.com/office/drawing/2010/picture" xmlns:c16ac="http://schemas.microsoft.com/office/drawing/2014/chart/ac" xmlns:a16="http://schemas.microsoft.com/office/drawing/2014/main" xmlns:a1611="http://schemas.microsoft.com/office/drawing/2016/11/main" xmlns:dgm1612="http://schemas.microsoft.com/office/drawing/2016/12/diagram" xmlns:a16svg="http://schemas.microsoft.com/office/drawing/2016/SVG/main" xmlns:adec="http://schemas.microsoft.com/office/drawing/2017/decorative" xmlns:a18hc="http://schemas.microsoft.com/office/drawing/2018/hyperlinkcolor" xmlns:wp15="http://schemas.microsoft.com/office/word/2012/wordprocessingDrawing" name="Office">
   <a:themeElements>
     <a:clrScheme name="LibreOffice">
       <a:dk1>

</xml_diff>